<commit_message>
Lab 3 — tasks 1-4
</commit_message>
<xml_diff>
--- a/OS_Lab2/ОСИ 2 ВОПРОСЫ.docx
+++ b/OS_Lab2/ОСИ 2 ВОПРОСЫ.docx
@@ -856,6 +856,8 @@
           <w:szCs w:val="28"/>
         </w:rPr>
       </w:pPr>
+      <w:bookmarkStart w:id="0" w:name="_GoBack"/>
+      <w:bookmarkEnd w:id="0"/>
     </w:p>
     <w:p>
       <w:pPr>
@@ -3396,8 +3398,6 @@
         </w:rPr>
         <w:t>PPID</w:t>
       </w:r>
-      <w:bookmarkStart w:id="0" w:name="_GoBack"/>
-      <w:bookmarkEnd w:id="0"/>
     </w:p>
     <w:p>
       <w:pPr>

</xml_diff>